<commit_message>
Major Updates to Thesis & Figures
</commit_message>
<xml_diff>
--- a/JMMPaper/HybridNeuralNetworkOutline.docx
+++ b/JMMPaper/HybridNeuralNetworkOutline.docx
@@ -34,7 +34,15 @@
         <w:ind w:firstLine="720"/>
       </w:pPr>
       <w:r>
-        <w:t>Classifying audio signals with machine learning has become an important topic of research in the past few years. Models often involve the input of a 2-D spectrogram or 1-D feature vector into a unimodal network such as a Convolutional Neural Network (CNN) or Multilayer Perceptron (MLP). In this study, we explore automatic classification of musical instruments using new hybrid neural-network architecture that combines the CNN and MLP models and provides superior performance over models that rely solely on one or the other. This hybrid network uses two branches, one being a CNN to process an image-like 2-D spectrogram, and the other being an MLP to process a 1-D feature vector. Within the model, a hidden layer combines activations from the two branches by concatenating them into a single 1-D dense layer, thus any predictions are a product of both branches. We describe in detail the creating of the spectrogram and features, as well as how they influence the chosen network architecture. We finish with a practical demonstration that uses this classifier model to match waveforms from a chaotic music synthesizer to real-world musical instruments. Training data is from studio recordings of the Philharmonia Symphony Orchestra and University of Iowa's Electronic Music Studios</w:t>
+        <w:t xml:space="preserve">Classifying audio signals with machine learning has become an important topic of research in the past few years. Models often involve the input of a 2-D spectrogram or 1-D feature vector into a unimodal network such as a Convolutional Neural Network (CNN) or Multilayer Perceptron (MLP). In this study, we explore automatic classification of musical instruments using new hybrid neural-network architecture that combines the CNN and MLP models and provides superior performance over models that rely solely on one or the other. This hybrid network uses two branches, one being a CNN to process an image-like 2-D spectrogram, and the other being an MLP to process a 1-D feature vector. Within the model, a hidden layer combines activations from the two branches by concatenating them into a single 1-D dense layer, thus any predictions are a product of both branches. We describe in detail the creating of the spectrogram and features, as well as how they influence the chosen network architecture. We finish with a practical demonstration that uses this classifier model to match waveforms from a chaotic music synthesizer to real-world musical instruments. Training data is from studio recordings of the </w:t>
+      </w:r>
+      <w:proofErr w:type="spellStart"/>
+      <w:r>
+        <w:t>Philharmonia</w:t>
+      </w:r>
+      <w:proofErr w:type="spellEnd"/>
+      <w:r>
+        <w:t xml:space="preserve"> Symphony Orchestra and University of Iowa's Electronic Music Studios</w:t>
       </w:r>
     </w:p>
     <w:p>
@@ -299,19 +307,22 @@
         </w:numPr>
       </w:pPr>
       <w:r>
+        <w:t>Input is transformed by functions</w:t>
+      </w:r>
+      <w:r>
+        <w:t xml:space="preserve"> called layers</w:t>
+      </w:r>
+    </w:p>
+    <w:p>
+      <w:pPr>
+        <w:pStyle w:val="ListParagraph"/>
+        <w:numPr>
+          <w:ilvl w:val="2"/>
+          <w:numId w:val="1"/>
+        </w:numPr>
+      </w:pPr>
+      <w:r>
         <w:t>Directed Computational graph controls flow of information</w:t>
-      </w:r>
-    </w:p>
-    <w:p>
-      <w:pPr>
-        <w:pStyle w:val="ListParagraph"/>
-        <w:numPr>
-          <w:ilvl w:val="2"/>
-          <w:numId w:val="1"/>
-        </w:numPr>
-      </w:pPr>
-      <w:r>
-        <w:t>Input is transformed by functions</w:t>
       </w:r>
     </w:p>
     <w:p>
@@ -460,6 +471,99 @@
       </w:r>
       <w:r>
         <w:t>Model</w:t>
+      </w:r>
+    </w:p>
+    <w:p>
+      <w:pPr>
+        <w:pStyle w:val="ListParagraph"/>
+        <w:numPr>
+          <w:ilvl w:val="1"/>
+          <w:numId w:val="1"/>
+        </w:numPr>
+      </w:pPr>
+      <w:r>
+        <w:t>We develop the following features</w:t>
+      </w:r>
+    </w:p>
+    <w:p>
+      <w:pPr>
+        <w:pStyle w:val="ListParagraph"/>
+        <w:numPr>
+          <w:ilvl w:val="2"/>
+          <w:numId w:val="1"/>
+        </w:numPr>
+      </w:pPr>
+      <w:r>
+        <w:t xml:space="preserve"> </w:t>
+      </w:r>
+      <w:r>
+        <w:t>24 features from time &amp; freq. space</w:t>
+      </w:r>
+    </w:p>
+    <w:p>
+      <w:pPr>
+        <w:pStyle w:val="ListParagraph"/>
+        <w:numPr>
+          <w:ilvl w:val="2"/>
+          <w:numId w:val="1"/>
+        </w:numPr>
+      </w:pPr>
+      <w:r>
+        <w:t xml:space="preserve"> </w:t>
+      </w:r>
+      <w:r>
+        <w:t>Spectrogram matrix</w:t>
+      </w:r>
+    </w:p>
+    <w:p>
+      <w:pPr>
+        <w:pStyle w:val="ListParagraph"/>
+        <w:numPr>
+          <w:ilvl w:val="2"/>
+          <w:numId w:val="1"/>
+        </w:numPr>
+      </w:pPr>
+      <w:r>
+        <w:t>Detail</w:t>
+      </w:r>
+      <w:r>
+        <w:t xml:space="preserve"> physical nature of features</w:t>
+      </w:r>
+    </w:p>
+    <w:p>
+      <w:pPr>
+        <w:pStyle w:val="ListParagraph"/>
+        <w:numPr>
+          <w:ilvl w:val="2"/>
+          <w:numId w:val="1"/>
+        </w:numPr>
+      </w:pPr>
+      <w:r>
+        <w:t>Spectrogram shows success with CNN</w:t>
+      </w:r>
+    </w:p>
+    <w:p>
+      <w:pPr>
+        <w:pStyle w:val="ListParagraph"/>
+        <w:numPr>
+          <w:ilvl w:val="2"/>
+          <w:numId w:val="1"/>
+        </w:numPr>
+      </w:pPr>
+      <w:r>
+        <w:t>Feature vector shows success with MLP</w:t>
+      </w:r>
+    </w:p>
+    <w:p>
+      <w:pPr>
+        <w:pStyle w:val="ListParagraph"/>
+        <w:numPr>
+          <w:ilvl w:val="2"/>
+          <w:numId w:val="1"/>
+        </w:numPr>
+      </w:pPr>
+      <w:r>
+        <w:t>We can combine the two models to generate an aggregated prediction</w:t>
       </w:r>
     </w:p>
     <w:p>
@@ -529,7 +633,15 @@
         </w:numPr>
       </w:pPr>
       <w:r>
-        <w:t xml:space="preserve">Non-compatible – we can’t just </w:t>
+        <w:t xml:space="preserve">Non-compatible – we </w:t>
+      </w:r>
+      <w:proofErr w:type="gramStart"/>
+      <w:r>
+        <w:t>can’t</w:t>
+      </w:r>
+      <w:proofErr w:type="gramEnd"/>
+      <w:r>
+        <w:t xml:space="preserve"> just </w:t>
       </w:r>
       <w:r>
         <w:rPr>
@@ -551,67 +663,66 @@
         </w:numPr>
       </w:pPr>
       <w:r>
-        <w:t>We develop the following features</w:t>
-      </w:r>
-    </w:p>
-    <w:p>
-      <w:pPr>
-        <w:pStyle w:val="ListParagraph"/>
-        <w:numPr>
-          <w:ilvl w:val="2"/>
-          <w:numId w:val="1"/>
-        </w:numPr>
-      </w:pPr>
-      <w:r>
-        <w:t xml:space="preserve"> Each mode is a different representation of the same signal</w:t>
-      </w:r>
-    </w:p>
-    <w:p>
-      <w:pPr>
-        <w:pStyle w:val="ListParagraph"/>
-        <w:numPr>
-          <w:ilvl w:val="2"/>
-          <w:numId w:val="1"/>
-        </w:numPr>
-      </w:pPr>
-      <w:r>
-        <w:t xml:space="preserve"> Each mode is processed differently</w:t>
-      </w:r>
-    </w:p>
-    <w:p>
-      <w:pPr>
-        <w:pStyle w:val="ListParagraph"/>
-        <w:numPr>
-          <w:ilvl w:val="2"/>
-          <w:numId w:val="1"/>
-        </w:numPr>
-      </w:pPr>
-      <w:r>
-        <w:t>Spectrogram shows success with CNN</w:t>
-      </w:r>
-    </w:p>
-    <w:p>
-      <w:pPr>
-        <w:pStyle w:val="ListParagraph"/>
-        <w:numPr>
-          <w:ilvl w:val="2"/>
-          <w:numId w:val="1"/>
-        </w:numPr>
-      </w:pPr>
-      <w:r>
-        <w:t>Feature vector shows success with MLP</w:t>
-      </w:r>
-    </w:p>
-    <w:p>
-      <w:pPr>
-        <w:pStyle w:val="ListParagraph"/>
-        <w:numPr>
-          <w:ilvl w:val="2"/>
-          <w:numId w:val="1"/>
-        </w:numPr>
-      </w:pPr>
-      <w:r>
-        <w:t>We can combine the two models to generate an aggregated prediction</w:t>
+        <w:t>Multiview</w:t>
+      </w:r>
+      <w:r>
+        <w:t xml:space="preserve"> learning</w:t>
+      </w:r>
+    </w:p>
+    <w:p>
+      <w:pPr>
+        <w:pStyle w:val="ListParagraph"/>
+        <w:numPr>
+          <w:ilvl w:val="2"/>
+          <w:numId w:val="1"/>
+        </w:numPr>
+      </w:pPr>
+      <w:r>
+        <w:t>Multimodal/</w:t>
+      </w:r>
+      <w:proofErr w:type="spellStart"/>
+      <w:r>
+        <w:t>multirepresentation</w:t>
+      </w:r>
+      <w:proofErr w:type="spellEnd"/>
+      <w:r>
+        <w:t xml:space="preserve"> learning has been explored</w:t>
+      </w:r>
+    </w:p>
+    <w:p>
+      <w:pPr>
+        <w:pStyle w:val="ListParagraph"/>
+        <w:numPr>
+          <w:ilvl w:val="2"/>
+          <w:numId w:val="1"/>
+        </w:numPr>
+      </w:pPr>
+      <w:r>
+        <w:t xml:space="preserve">We find improved performance </w:t>
+      </w:r>
+    </w:p>
+    <w:p>
+      <w:pPr>
+        <w:pStyle w:val="ListParagraph"/>
+        <w:numPr>
+          <w:ilvl w:val="2"/>
+          <w:numId w:val="1"/>
+        </w:numPr>
+      </w:pPr>
+      <w:r>
+        <w:t>Compare results from unimodal models to hybrid network</w:t>
+      </w:r>
+    </w:p>
+    <w:p>
+      <w:pPr>
+        <w:pStyle w:val="ListParagraph"/>
+        <w:numPr>
+          <w:ilvl w:val="0"/>
+          <w:numId w:val="1"/>
+        </w:numPr>
+      </w:pPr>
+      <w:r>
+        <w:t>Experimental Classification Results</w:t>
       </w:r>
     </w:p>
     <w:p>
@@ -623,43 +734,138 @@
         </w:numPr>
       </w:pPr>
       <w:r>
-        <w:t>Multiveiw learning</w:t>
-      </w:r>
-    </w:p>
-    <w:p>
-      <w:pPr>
-        <w:pStyle w:val="ListParagraph"/>
-        <w:numPr>
-          <w:ilvl w:val="2"/>
-          <w:numId w:val="1"/>
-        </w:numPr>
-      </w:pPr>
-      <w:r>
-        <w:t>Multimoidal/multirepresentation learning has been explored</w:t>
-      </w:r>
-    </w:p>
-    <w:p>
-      <w:pPr>
-        <w:pStyle w:val="ListParagraph"/>
-        <w:numPr>
-          <w:ilvl w:val="2"/>
-          <w:numId w:val="1"/>
-        </w:numPr>
-      </w:pPr>
-      <w:r>
-        <w:t xml:space="preserve">We find improved performance </w:t>
-      </w:r>
-    </w:p>
-    <w:p>
-      <w:pPr>
-        <w:pStyle w:val="ListParagraph"/>
-        <w:numPr>
-          <w:ilvl w:val="2"/>
-          <w:numId w:val="1"/>
-        </w:numPr>
-      </w:pPr>
-      <w:r>
-        <w:t>Compare results from unimodal models to hybrid network</w:t>
+        <w:t>Using K-Folds X-Validation</w:t>
+      </w:r>
+    </w:p>
+    <w:p>
+      <w:pPr>
+        <w:pStyle w:val="ListParagraph"/>
+        <w:numPr>
+          <w:ilvl w:val="2"/>
+          <w:numId w:val="1"/>
+        </w:numPr>
+      </w:pPr>
+      <w:r>
+        <w:t>Compare confusion matrices</w:t>
+      </w:r>
+    </w:p>
+    <w:p>
+      <w:pPr>
+        <w:pStyle w:val="ListParagraph"/>
+        <w:numPr>
+          <w:ilvl w:val="2"/>
+          <w:numId w:val="1"/>
+        </w:numPr>
+      </w:pPr>
+      <w:r>
+        <w:t>Compare metric scores</w:t>
+      </w:r>
+    </w:p>
+    <w:p>
+      <w:pPr>
+        <w:pStyle w:val="ListParagraph"/>
+        <w:numPr>
+          <w:ilvl w:val="2"/>
+          <w:numId w:val="1"/>
+        </w:numPr>
+      </w:pPr>
+      <w:r>
+        <w:t>What did we learn from X-Val? Consistency, generalization?</w:t>
+      </w:r>
+    </w:p>
+    <w:p>
+      <w:pPr>
+        <w:pStyle w:val="ListParagraph"/>
+        <w:numPr>
+          <w:ilvl w:val="1"/>
+          <w:numId w:val="1"/>
+        </w:numPr>
+      </w:pPr>
+      <w:r>
+        <w:t>Report of Metrics</w:t>
+      </w:r>
+    </w:p>
+    <w:p>
+      <w:pPr>
+        <w:pStyle w:val="ListParagraph"/>
+        <w:numPr>
+          <w:ilvl w:val="2"/>
+          <w:numId w:val="1"/>
+        </w:numPr>
+      </w:pPr>
+      <w:r>
+        <w:t xml:space="preserve">Loss, Accuracy, Precision, </w:t>
+      </w:r>
+      <w:proofErr w:type="gramStart"/>
+      <w:r>
+        <w:t>Recall</w:t>
+      </w:r>
+      <w:proofErr w:type="gramEnd"/>
+      <w:r>
+        <w:t xml:space="preserve"> scores</w:t>
+      </w:r>
+      <w:r>
+        <w:t xml:space="preserve"> (Figs already made)</w:t>
+      </w:r>
+    </w:p>
+    <w:p>
+      <w:pPr>
+        <w:pStyle w:val="ListParagraph"/>
+        <w:numPr>
+          <w:ilvl w:val="2"/>
+          <w:numId w:val="1"/>
+        </w:numPr>
+      </w:pPr>
+      <w:r>
+        <w:t>Metrics over a period of training</w:t>
+      </w:r>
+    </w:p>
+    <w:p>
+      <w:pPr>
+        <w:pStyle w:val="ListParagraph"/>
+        <w:numPr>
+          <w:ilvl w:val="2"/>
+          <w:numId w:val="1"/>
+        </w:numPr>
+      </w:pPr>
+      <w:r>
+        <w:t>Metrics on Validation set</w:t>
+      </w:r>
+    </w:p>
+    <w:p>
+      <w:pPr>
+        <w:pStyle w:val="ListParagraph"/>
+        <w:numPr>
+          <w:ilvl w:val="1"/>
+          <w:numId w:val="1"/>
+        </w:numPr>
+      </w:pPr>
+      <w:r>
+        <w:t>Final Classifications</w:t>
+      </w:r>
+    </w:p>
+    <w:p>
+      <w:pPr>
+        <w:pStyle w:val="ListParagraph"/>
+        <w:numPr>
+          <w:ilvl w:val="2"/>
+          <w:numId w:val="1"/>
+        </w:numPr>
+      </w:pPr>
+      <w:r>
+        <w:t>Compare Features/ Spectrogram</w:t>
+      </w:r>
+    </w:p>
+    <w:p>
+      <w:pPr>
+        <w:pStyle w:val="ListParagraph"/>
+        <w:numPr>
+          <w:ilvl w:val="2"/>
+          <w:numId w:val="1"/>
+        </w:numPr>
+      </w:pPr>
+      <w:r>
+        <w:t xml:space="preserve"> Compare a few unlabeled examples</w:t>
       </w:r>
     </w:p>
     <w:p>
@@ -671,7 +877,7 @@
         </w:numPr>
       </w:pPr>
       <w:r>
-        <w:t>Experimental Classification Results</w:t>
+        <w:t>Conclusion?</w:t>
       </w:r>
     </w:p>
     <w:p>
@@ -683,43 +889,31 @@
         </w:numPr>
       </w:pPr>
       <w:r>
-        <w:t>Using K-Folds X-Validation</w:t>
-      </w:r>
-    </w:p>
-    <w:p>
-      <w:pPr>
-        <w:pStyle w:val="ListParagraph"/>
-        <w:numPr>
-          <w:ilvl w:val="2"/>
-          <w:numId w:val="1"/>
-        </w:numPr>
-      </w:pPr>
-      <w:r>
-        <w:t>Compare confusion matrices</w:t>
-      </w:r>
-    </w:p>
-    <w:p>
-      <w:pPr>
-        <w:pStyle w:val="ListParagraph"/>
-        <w:numPr>
-          <w:ilvl w:val="2"/>
-          <w:numId w:val="1"/>
-        </w:numPr>
-      </w:pPr>
-      <w:r>
-        <w:t>Show accuracy score, precision, recall, F1</w:t>
-      </w:r>
-    </w:p>
-    <w:p>
-      <w:pPr>
-        <w:pStyle w:val="ListParagraph"/>
-        <w:numPr>
-          <w:ilvl w:val="2"/>
-          <w:numId w:val="1"/>
-        </w:numPr>
-      </w:pPr>
-      <w:r>
-        <w:t>Co</w:t>
+        <w:t>The Classifier Works!</w:t>
+      </w:r>
+    </w:p>
+    <w:p>
+      <w:pPr>
+        <w:pStyle w:val="ListParagraph"/>
+        <w:numPr>
+          <w:ilvl w:val="2"/>
+          <w:numId w:val="1"/>
+        </w:numPr>
+      </w:pPr>
+      <w:r>
+        <w:t>We show high classification performance w/ confusions</w:t>
+      </w:r>
+    </w:p>
+    <w:p>
+      <w:pPr>
+        <w:pStyle w:val="ListParagraph"/>
+        <w:numPr>
+          <w:ilvl w:val="2"/>
+          <w:numId w:val="1"/>
+        </w:numPr>
+      </w:pPr>
+      <w:r>
+        <w:t>Compare classification metrics across models</w:t>
       </w:r>
     </w:p>
     <w:p>
@@ -731,101 +925,40 @@
         </w:numPr>
       </w:pPr>
       <w:r>
-        <w:t>Report of Metrics</w:t>
-      </w:r>
-    </w:p>
-    <w:p>
-      <w:pPr>
-        <w:pStyle w:val="ListParagraph"/>
-        <w:numPr>
-          <w:ilvl w:val="2"/>
-          <w:numId w:val="1"/>
-        </w:numPr>
-      </w:pPr>
-      <w:r>
-        <w:t>Loss, Accuracy, Precision, Recall scores</w:t>
-      </w:r>
-    </w:p>
-    <w:p>
-      <w:pPr>
-        <w:pStyle w:val="ListParagraph"/>
-        <w:numPr>
-          <w:ilvl w:val="2"/>
-          <w:numId w:val="1"/>
-        </w:numPr>
-      </w:pPr>
-      <w:r>
-        <w:t>Metrics over a period of training</w:t>
-      </w:r>
-    </w:p>
-    <w:p>
-      <w:pPr>
-        <w:pStyle w:val="ListParagraph"/>
-        <w:numPr>
-          <w:ilvl w:val="2"/>
-          <w:numId w:val="1"/>
-        </w:numPr>
-      </w:pPr>
-      <w:r>
-        <w:t>Metrics on Validation set</w:t>
-      </w:r>
-    </w:p>
-    <w:p>
-      <w:pPr>
-        <w:pStyle w:val="ListParagraph"/>
-        <w:numPr>
-          <w:ilvl w:val="1"/>
-          <w:numId w:val="1"/>
-        </w:numPr>
-      </w:pPr>
-      <w:r>
-        <w:t>Final Classifications</w:t>
-      </w:r>
-    </w:p>
-    <w:p>
-      <w:pPr>
-        <w:pStyle w:val="ListParagraph"/>
-        <w:numPr>
-          <w:ilvl w:val="2"/>
-          <w:numId w:val="1"/>
-        </w:numPr>
-      </w:pPr>
-      <w:r>
-        <w:t>Compare Features/ Spectrogram</w:t>
-      </w:r>
-    </w:p>
-    <w:p>
-      <w:pPr>
-        <w:pStyle w:val="ListParagraph"/>
-        <w:numPr>
-          <w:ilvl w:val="2"/>
-          <w:numId w:val="1"/>
-        </w:numPr>
-      </w:pPr>
-      <w:r>
-        <w:t xml:space="preserve"> Compare a few unlabeled examples</w:t>
-      </w:r>
-    </w:p>
-    <w:p>
-      <w:pPr>
-        <w:pStyle w:val="ListParagraph"/>
-        <w:numPr>
-          <w:ilvl w:val="0"/>
-          <w:numId w:val="1"/>
-        </w:numPr>
-      </w:pPr>
-      <w:r>
-        <w:t>Conclusion?</w:t>
-      </w:r>
-    </w:p>
-    <w:p>
-      <w:pPr>
-        <w:pStyle w:val="ListParagraph"/>
-        <w:numPr>
-          <w:ilvl w:val="1"/>
-          <w:numId w:val="1"/>
-        </w:numPr>
-      </w:pPr>
+        <w:t>Multimodal, on average does better than unimodal</w:t>
+      </w:r>
+    </w:p>
+    <w:p>
+      <w:pPr>
+        <w:pStyle w:val="ListParagraph"/>
+        <w:numPr>
+          <w:ilvl w:val="2"/>
+          <w:numId w:val="1"/>
+        </w:numPr>
+      </w:pPr>
+      <w:r>
+        <w:t xml:space="preserve"> Compare modes (spectrogram does </w:t>
+      </w:r>
+      <w:proofErr w:type="gramStart"/>
+      <w:r>
+        <w:t>pretty well</w:t>
+      </w:r>
+      <w:proofErr w:type="gramEnd"/>
+      <w:r>
+        <w:t xml:space="preserve"> in some cases alone?)</w:t>
+      </w:r>
+    </w:p>
+    <w:p>
+      <w:pPr>
+        <w:pStyle w:val="ListParagraph"/>
+        <w:numPr>
+          <w:ilvl w:val="2"/>
+          <w:numId w:val="1"/>
+        </w:numPr>
+      </w:pPr>
+      <w:r>
+        <w:t xml:space="preserve"> Why does multimodal work better?</w:t>
+      </w:r>
     </w:p>
     <w:sectPr>
       <w:pgSz w:w="12240" w:h="15840"/>

</xml_diff>

<commit_message>
Added PPTX for JMM Confrence
</commit_message>
<xml_diff>
--- a/JMMPaper/HybridNeuralNetworkOutline.docx
+++ b/JMMPaper/HybridNeuralNetworkOutline.docx
@@ -34,7 +34,15 @@
         <w:ind w:firstLine="720"/>
       </w:pPr>
       <w:r>
-        <w:t>Classifying audio signals with machine learning has become an important topic of research in the past few years. Models often involve the input of a 2-D spectrogram or 1-D feature vector into a unimodal network such as a Convolutional Neural Network (CNN) or Multilayer Perceptron (MLP). In this study, we explore automatic classification of musical instruments using new hybrid neural-network architecture that combines the CNN and MLP models and provides superior performance over models that rely solely on one or the other. This hybrid network uses two branches, one being a CNN to process an image-like 2-D spectrogram, and the other being an MLP to process a 1-D feature vector. Within the model, a hidden layer combines activations from the two branches by concatenating them into a single 1-D dense layer, thus any predictions are a product of both branches. We describe in detail the creating of the spectrogram and features, as well as how they influence the chosen network architecture. We finish with a practical demonstration that uses this classifier model to match waveforms from a chaotic music synthesizer to real-world musical instruments. Training data is from studio recordings of the Philharmonia Symphony Orchestra and University of Iowa's Electronic Music Studios</w:t>
+        <w:t xml:space="preserve">Classifying audio signals with machine learning has become an important topic of research in the past few years. Models often involve the input of a 2-D spectrogram or 1-D feature vector into a unimodal network such as a Convolutional Neural Network (CNN) or Multilayer Perceptron (MLP). In this study, we explore automatic classification of musical instruments using new hybrid neural-network architecture that combines the CNN and MLP models and provides superior performance over models that rely solely on one or the other. This hybrid network uses two branches, one being a CNN to process an image-like 2-D spectrogram, and the other being an MLP to process a 1-D feature vector. Within the model, a hidden layer combines activations from the two branches by concatenating them into a single 1-D dense layer, thus any predictions are a product of both branches. We describe in detail the creating of the spectrogram and features, as well as how they influence the chosen network architecture. We finish with a practical demonstration that uses this classifier model to match waveforms from a chaotic music synthesizer to real-world musical instruments. Training data is from studio recordings of the </w:t>
+      </w:r>
+      <w:proofErr w:type="spellStart"/>
+      <w:r>
+        <w:t>Philharmonia</w:t>
+      </w:r>
+      <w:proofErr w:type="spellEnd"/>
+      <w:r>
+        <w:t xml:space="preserve"> Symphony Orchestra and University of Iowa's Electronic Music Studios</w:t>
       </w:r>
     </w:p>
     <w:p>
@@ -183,15 +191,6 @@
       <w:pPr>
         <w:pStyle w:val="ListParagraph"/>
         <w:numPr>
-          <w:ilvl w:val="3"/>
-          <w:numId w:val="1"/>
-        </w:numPr>
-      </w:pPr>
-    </w:p>
-    <w:p>
-      <w:pPr>
-        <w:pStyle w:val="ListParagraph"/>
-        <w:numPr>
           <w:ilvl w:val="2"/>
           <w:numId w:val="1"/>
         </w:numPr>
@@ -353,22 +352,22 @@
         </w:numPr>
       </w:pPr>
       <w:r>
+        <w:t>Inputs are features</w:t>
+      </w:r>
+      <w:r>
+        <w:t xml:space="preserve"> – this is what we need to develop</w:t>
+      </w:r>
+    </w:p>
+    <w:p>
+      <w:pPr>
+        <w:pStyle w:val="ListParagraph"/>
+        <w:numPr>
+          <w:ilvl w:val="2"/>
+          <w:numId w:val="1"/>
+        </w:numPr>
+      </w:pPr>
+      <w:r>
         <w:lastRenderedPageBreak/>
-        <w:t>Inputs are features</w:t>
-      </w:r>
-      <w:r>
-        <w:t xml:space="preserve"> – this is what we need to develop</w:t>
-      </w:r>
-    </w:p>
-    <w:p>
-      <w:pPr>
-        <w:pStyle w:val="ListParagraph"/>
-        <w:numPr>
-          <w:ilvl w:val="2"/>
-          <w:numId w:val="1"/>
-        </w:numPr>
-      </w:pPr>
-      <w:r>
         <w:t>Outputs are predictions</w:t>
       </w:r>
     </w:p>
@@ -623,7 +622,15 @@
         </w:numPr>
       </w:pPr>
       <w:r>
-        <w:t>Multimodal/multirepresentation learning has been explored</w:t>
+        <w:t>Multimodal/</w:t>
+      </w:r>
+      <w:proofErr w:type="spellStart"/>
+      <w:r>
+        <w:t>multirepresentation</w:t>
+      </w:r>
+      <w:proofErr w:type="spellEnd"/>
+      <w:r>
+        <w:t xml:space="preserve"> learning has been explored</w:t>
       </w:r>
     </w:p>
     <w:p>

</xml_diff>